<commit_message>
Adding the rate of commission to the cape. Modification PDF and the generator
</commit_message>
<xml_diff>
--- a/asset/CAPE VIERGE 2022.docx
+++ b/asset/CAPE VIERGE 2022.docx
@@ -4,7 +4,7 @@
   <w:body>
     <w:p>
       <w:pPr>
-        <w:pStyle w:val="Title"/>
+        <w:pStyle w:val="Titre"/>
       </w:pPr>
       <w:r>
         <w:t>CONTRAT D’APPUI AU PROJET D’ENTREPRISE POUR LA CREATION OU LA REPRISE D’UNE ACTIVITE ECONOMIQUE</w:t>
@@ -12,7 +12,7 @@
     </w:p>
     <w:p>
       <w:pPr>
-        <w:pStyle w:val="Title"/>
+        <w:pStyle w:val="Titre"/>
       </w:pPr>
       <w:r>
         <w:t>(Loi n°2003-721 du 1er août 2003 pour l’initiative économique)</w:t>
@@ -78,6 +78,7 @@
           <w:b/>
           <w:bCs/>
           <w:szCs w:val="24"/>
+          <w:lang w:val="en-US"/>
         </w:rPr>
       </w:pPr>
       <w:r>
@@ -85,6 +86,7 @@
           <w:b/>
           <w:bCs/>
           <w:szCs w:val="24"/>
+          <w:lang w:val="en-US"/>
         </w:rPr>
         <w:t xml:space="preserve">D'UNE PART </w:t>
       </w:r>
@@ -95,16 +97,20 @@
           <w:b/>
           <w:bCs/>
           <w:szCs w:val="24"/>
-        </w:rPr>
-      </w:pPr>
+          <w:lang w:val="en-US"/>
+        </w:rPr>
+      </w:pPr>
+      <w:proofErr w:type="gramStart"/>
       <w:r>
         <w:rPr>
           <w:b/>
           <w:bCs/>
           <w:szCs w:val="24"/>
+          <w:lang w:val="en-US"/>
         </w:rPr>
         <w:t>ET :</w:t>
       </w:r>
+      <w:proofErr w:type="gramEnd"/>
     </w:p>
     <w:p>
       <w:pPr>
@@ -260,7 +266,7 @@
     </w:p>
     <w:p>
       <w:pPr>
-        <w:pStyle w:val="Heading1"/>
+        <w:pStyle w:val="Titre1"/>
       </w:pPr>
       <w:r>
         <w:t>OBJET</w:t>
@@ -321,7 +327,7 @@
     </w:p>
     <w:p>
       <w:pPr>
-        <w:pStyle w:val="Heading1"/>
+        <w:pStyle w:val="Titre1"/>
       </w:pPr>
       <w:r>
         <w:t>DEBUT D’ACTIVITE</w:t>
@@ -402,7 +408,7 @@
     </w:p>
     <w:p>
       <w:pPr>
-        <w:pStyle w:val="Heading1"/>
+        <w:pStyle w:val="Titre1"/>
       </w:pPr>
       <w:r>
         <w:t xml:space="preserve">OBLIGATIONS DE L’ACCOMPAGNATEUR </w:t>
@@ -410,7 +416,7 @@
     </w:p>
     <w:p>
       <w:pPr>
-        <w:pStyle w:val="Heading2"/>
+        <w:pStyle w:val="Titre2"/>
       </w:pPr>
       <w:r>
         <w:t>Les modalités d’appui et les objectifs pédagogiques</w:t>
@@ -431,7 +437,7 @@
     </w:p>
     <w:p>
       <w:pPr>
-        <w:pStyle w:val="Heading2"/>
+        <w:pStyle w:val="Titre2"/>
       </w:pPr>
       <w:r>
         <w:t>Les référents dans l’Accompagnement</w:t>
@@ -488,7 +494,7 @@
     </w:p>
     <w:p>
       <w:pPr>
-        <w:pStyle w:val="Heading2"/>
+        <w:pStyle w:val="Titre2"/>
       </w:pPr>
       <w:r>
         <w:lastRenderedPageBreak/>
@@ -530,7 +536,7 @@
     </w:p>
     <w:p>
       <w:pPr>
-        <w:pStyle w:val="Heading2"/>
+        <w:pStyle w:val="Titre2"/>
       </w:pPr>
       <w:r>
         <w:t xml:space="preserve">Prestation de services, d’assistance et de conseil </w:t>
@@ -551,7 +557,7 @@
     </w:p>
     <w:p>
       <w:pPr>
-        <w:pStyle w:val="Heading2"/>
+        <w:pStyle w:val="Titre2"/>
       </w:pPr>
       <w:r>
         <w:t>Gestion comptable et financière</w:t>
@@ -612,7 +618,7 @@
     </w:p>
     <w:p>
       <w:pPr>
-        <w:pStyle w:val="Heading2"/>
+        <w:pStyle w:val="Titre2"/>
       </w:pPr>
       <w:r>
         <w:t>Nature des obligations de l’Accompagnateur</w:t>
@@ -633,7 +639,7 @@
     </w:p>
     <w:p>
       <w:pPr>
-        <w:pStyle w:val="Heading2"/>
+        <w:pStyle w:val="Titre2"/>
       </w:pPr>
       <w:r>
         <w:t>Confidentialité des informations</w:t>
@@ -654,7 +660,7 @@
     </w:p>
     <w:p>
       <w:pPr>
-        <w:pStyle w:val="Heading2"/>
+        <w:pStyle w:val="Titre2"/>
       </w:pPr>
       <w:r>
         <w:t>Gestion des données à caractère personnel</w:t>
@@ -776,7 +782,7 @@
     </w:p>
     <w:p>
       <w:pPr>
-        <w:pStyle w:val="Heading1"/>
+        <w:pStyle w:val="Titre1"/>
       </w:pPr>
       <w:r>
         <w:t>OBLIGATIONS DU BENEFICIAIRE</w:t>
@@ -784,7 +790,7 @@
     </w:p>
     <w:p>
       <w:pPr>
-        <w:pStyle w:val="Heading2"/>
+        <w:pStyle w:val="Titre2"/>
       </w:pPr>
       <w:r>
         <w:t>Respect du programme d’appui à la création ou à la reprise et à la gestion de l’activité économique</w:t>
@@ -805,7 +811,7 @@
     </w:p>
     <w:p>
       <w:pPr>
-        <w:pStyle w:val="Heading2"/>
+        <w:pStyle w:val="Titre2"/>
       </w:pPr>
       <w:r>
         <w:t>Respect de l’accord préalable de l’Accompagnateur</w:t>
@@ -846,7 +852,7 @@
     </w:p>
     <w:p>
       <w:pPr>
-        <w:pStyle w:val="Heading2"/>
+        <w:pStyle w:val="Titre2"/>
       </w:pPr>
       <w:r>
         <w:t>Rétribution de l’Accompagnateur</w:t>
@@ -887,7 +893,7 @@
     </w:p>
     <w:p>
       <w:pPr>
-        <w:pStyle w:val="ListParagraph"/>
+        <w:pStyle w:val="Paragraphedeliste"/>
         <w:numPr>
           <w:ilvl w:val="0"/>
           <w:numId w:val="7"/>
@@ -906,12 +912,24 @@
         <w:rPr>
           <w:szCs w:val="24"/>
         </w:rPr>
-        <w:t xml:space="preserve"> initiale : 10 %</w:t>
-      </w:r>
-    </w:p>
-    <w:p>
-      <w:pPr>
-        <w:pStyle w:val="ListParagraph"/>
+        <w:t xml:space="preserve"> initiale : </w:t>
+      </w:r>
+      <w:r>
+        <w:rPr>
+          <w:lang w:val="en-ZA"/>
+        </w:rPr>
+        <w:t>${ACTIVITY_RATE}</w:t>
+      </w:r>
+      <w:r>
+        <w:rPr>
+          <w:szCs w:val="24"/>
+        </w:rPr>
+        <w:t xml:space="preserve"> %</w:t>
+      </w:r>
+    </w:p>
+    <w:p>
+      <w:pPr>
+        <w:pStyle w:val="Paragraphedeliste"/>
         <w:numPr>
           <w:ilvl w:val="0"/>
           <w:numId w:val="7"/>
@@ -929,7 +947,7 @@
     </w:p>
     <w:p>
       <w:pPr>
-        <w:pStyle w:val="ListParagraph"/>
+        <w:pStyle w:val="Paragraphedeliste"/>
         <w:numPr>
           <w:ilvl w:val="0"/>
           <w:numId w:val="7"/>
@@ -987,7 +1005,7 @@
     </w:p>
     <w:p>
       <w:pPr>
-        <w:pStyle w:val="ListParagraph"/>
+        <w:pStyle w:val="Paragraphedeliste"/>
         <w:numPr>
           <w:ilvl w:val="0"/>
           <w:numId w:val="10"/>
@@ -1005,20 +1023,27 @@
     </w:p>
     <w:p>
       <w:pPr>
-        <w:pStyle w:val="ListParagraph"/>
+        <w:pStyle w:val="Paragraphedeliste"/>
         <w:numPr>
           <w:ilvl w:val="0"/>
           <w:numId w:val="10"/>
         </w:numPr>
       </w:pPr>
       <w:r>
-        <w:t xml:space="preserve">Commission unique de 14% du CA HT de la formation </w:t>
-      </w:r>
-      <w:proofErr w:type="spellStart"/>
-      <w:r>
-        <w:t>Qualiopi</w:t>
-      </w:r>
-      <w:proofErr w:type="spellEnd"/>
+        <w:t xml:space="preserve">Commission unique de </w:t>
+      </w:r>
+      <w:r>
+        <w:t>${QUALIOPY_RATE}</w:t>
+      </w:r>
+      <w:r>
+        <w:rPr>
+          <w:szCs w:val="24"/>
+        </w:rPr>
+        <w:t xml:space="preserve"> </w:t>
+      </w:r>
+      <w:r>
+        <w:t>% du CA HT de la formation Qualiopi</w:t>
+      </w:r>
     </w:p>
     <w:p>
       <w:pPr>
@@ -1049,7 +1074,7 @@
     </w:p>
     <w:p>
       <w:pPr>
-        <w:pStyle w:val="Heading2"/>
+        <w:pStyle w:val="Titre2"/>
       </w:pPr>
       <w:r>
         <w:t>Respect</w:t>
@@ -1113,7 +1138,7 @@
     </w:p>
     <w:p>
       <w:pPr>
-        <w:pStyle w:val="Heading2"/>
+        <w:pStyle w:val="Titre2"/>
       </w:pPr>
       <w:r>
         <w:t>Information du Bénéficiaire de tout fait ou modification de sa situation personnelle</w:t>
@@ -1134,7 +1159,7 @@
     </w:p>
     <w:p>
       <w:pPr>
-        <w:pStyle w:val="Heading1"/>
+        <w:pStyle w:val="Titre1"/>
       </w:pPr>
       <w:r>
         <w:t xml:space="preserve">RESPONSABILITE </w:t>
@@ -1142,7 +1167,7 @@
     </w:p>
     <w:p>
       <w:pPr>
-        <w:pStyle w:val="Heading2"/>
+        <w:pStyle w:val="Titre2"/>
       </w:pPr>
       <w:r>
         <w:t>Responsabilité vis à vis des tiers</w:t>
@@ -1183,7 +1208,7 @@
     </w:p>
     <w:p>
       <w:pPr>
-        <w:pStyle w:val="Heading2"/>
+        <w:pStyle w:val="Titre2"/>
       </w:pPr>
       <w:r>
         <w:t>Responsabilité entre les parties</w:t>
@@ -1232,7 +1257,7 @@
     </w:p>
     <w:p>
       <w:pPr>
-        <w:pStyle w:val="Heading1"/>
+        <w:pStyle w:val="Titre1"/>
       </w:pPr>
       <w:r>
         <w:t>STATUT SOCIAL</w:t>
@@ -1240,7 +1265,7 @@
     </w:p>
     <w:p>
       <w:pPr>
-        <w:pStyle w:val="Heading2"/>
+        <w:pStyle w:val="Titre2"/>
       </w:pPr>
       <w:r>
         <w:t>Absence de lien de subordination</w:t>
@@ -1281,7 +1306,7 @@
     </w:p>
     <w:p>
       <w:pPr>
-        <w:pStyle w:val="Heading2"/>
+        <w:pStyle w:val="Titre2"/>
       </w:pPr>
       <w:r>
         <w:t>Affiliation du Bénéficiaire au régime général de la sécurité sociale</w:t>
@@ -1402,7 +1427,7 @@
     </w:p>
     <w:p>
       <w:pPr>
-        <w:pStyle w:val="Heading2"/>
+        <w:pStyle w:val="Titre2"/>
       </w:pPr>
       <w:r>
         <w:t>Obligations en matière d’hygiène, sécurité, conditions de travail</w:t>
@@ -1410,7 +1435,7 @@
     </w:p>
     <w:p>
       <w:pPr>
-        <w:pStyle w:val="Heading3"/>
+        <w:pStyle w:val="Titre3"/>
       </w:pPr>
       <w:r>
         <w:t>Le Bénéficiaire du contrat d’appui s’engage à respecter la réglementation interne en vigueur au sein de l’Accompagnateur décrite en annexe 1.</w:t>
@@ -1458,7 +1483,7 @@
     </w:p>
     <w:p>
       <w:pPr>
-        <w:pStyle w:val="Heading3"/>
+        <w:pStyle w:val="Titre3"/>
       </w:pPr>
       <w:r>
         <w:t>« Par décret n° 2008 du 07 février 2008 relatif à la protection contre les accidents du travail et les maladies professionnelles des personnes bénéficiant du Contrat d’Appui au Projet d’Entreprise, il est précisé qu’en l’absence de rémunération, la cotisation d’accident du travail est calculée sur une assiette forfaitaire dont le montant est fixé par arrêté.</w:t>
@@ -1466,7 +1491,7 @@
     </w:p>
     <w:p>
       <w:pPr>
-        <w:pStyle w:val="Heading1"/>
+        <w:pStyle w:val="Titre1"/>
       </w:pPr>
       <w:r>
         <w:t>INTUITU PERSONAE</w:t>
@@ -1500,7 +1525,7 @@
     </w:p>
     <w:p>
       <w:pPr>
-        <w:pStyle w:val="Heading1"/>
+        <w:pStyle w:val="Titre1"/>
       </w:pPr>
       <w:r>
         <w:t>RESILIATION ANTICIPEE</w:t>
@@ -1508,7 +1533,7 @@
     </w:p>
     <w:p>
       <w:pPr>
-        <w:pStyle w:val="Heading2"/>
+        <w:pStyle w:val="Titre2"/>
       </w:pPr>
       <w:r>
         <w:t xml:space="preserve">Résiliation </w:t>
@@ -1529,7 +1554,7 @@
     </w:p>
     <w:p>
       <w:pPr>
-        <w:pStyle w:val="Heading2"/>
+        <w:pStyle w:val="Titre2"/>
       </w:pPr>
       <w:r>
         <w:t>Autres cas de résiliation</w:t>
@@ -1610,7 +1635,7 @@
     </w:p>
     <w:p>
       <w:pPr>
-        <w:pStyle w:val="Heading1"/>
+        <w:pStyle w:val="Titre1"/>
       </w:pPr>
       <w:r>
         <w:t>DUREE DE LA CONVENTION</w:t>
@@ -1671,7 +1696,7 @@
     </w:p>
     <w:p>
       <w:pPr>
-        <w:pStyle w:val="Heading1"/>
+        <w:pStyle w:val="Titre1"/>
       </w:pPr>
       <w:r>
         <w:t>LOI APPLICABLE - LITIGE</w:t>
@@ -1712,7 +1737,7 @@
     </w:p>
     <w:p>
       <w:pPr>
-        <w:pStyle w:val="Heading1"/>
+        <w:pStyle w:val="Titre1"/>
       </w:pPr>
       <w:r>
         <w:t>DIVERS</w:t>
@@ -1807,7 +1832,6 @@
       <w:pPr>
         <w:rPr>
           <w:szCs w:val="24"/>
-          <w:lang w:val="en-ZA"/>
         </w:rPr>
       </w:pPr>
     </w:p>
@@ -1877,7 +1901,7 @@
     </w:p>
     <w:p>
       <w:pPr>
-        <w:pStyle w:val="Title"/>
+        <w:pStyle w:val="Titre"/>
       </w:pPr>
       <w:r>
         <w:lastRenderedPageBreak/>
@@ -1887,7 +1911,7 @@
     <w:p/>
     <w:p>
       <w:pPr>
-        <w:pStyle w:val="Heading4"/>
+        <w:pStyle w:val="Titre4"/>
       </w:pPr>
       <w:r>
         <w:t>Description de l'activité projetée par le bénéficiaire ${LAST_NAME} ${FIRST_NAME}</w:t>
@@ -1963,7 +1987,7 @@
     </w:p>
     <w:p>
       <w:pPr>
-        <w:pStyle w:val="Heading4"/>
+        <w:pStyle w:val="Titre4"/>
       </w:pPr>
       <w:r>
         <w:t>Obligations du bénéficiaire :</w:t>
@@ -2029,7 +2053,7 @@
     </w:p>
     <w:p>
       <w:pPr>
-        <w:pStyle w:val="ListParagraph"/>
+        <w:pStyle w:val="Paragraphedeliste"/>
         <w:numPr>
           <w:ilvl w:val="0"/>
           <w:numId w:val="12"/>
@@ -2064,7 +2088,7 @@
     </w:p>
     <w:p>
       <w:pPr>
-        <w:pStyle w:val="ListParagraph"/>
+        <w:pStyle w:val="Paragraphedeliste"/>
         <w:numPr>
           <w:ilvl w:val="0"/>
           <w:numId w:val="12"/>
@@ -2085,7 +2109,7 @@
     </w:p>
     <w:p>
       <w:pPr>
-        <w:pStyle w:val="ListParagraph"/>
+        <w:pStyle w:val="Paragraphedeliste"/>
         <w:numPr>
           <w:ilvl w:val="0"/>
           <w:numId w:val="12"/>
@@ -2106,7 +2130,7 @@
     </w:p>
     <w:p>
       <w:pPr>
-        <w:pStyle w:val="ListParagraph"/>
+        <w:pStyle w:val="Paragraphedeliste"/>
         <w:numPr>
           <w:ilvl w:val="0"/>
           <w:numId w:val="12"/>
@@ -2185,7 +2209,7 @@
     </w:p>
     <w:p>
       <w:pPr>
-        <w:pStyle w:val="Heading4"/>
+        <w:pStyle w:val="Titre4"/>
       </w:pPr>
       <w:r>
         <w:t>Pour les formateurs : respect des obligations qualité de la formation professionnelle</w:t>
@@ -2288,7 +2312,7 @@
     </w:p>
     <w:p>
       <w:pPr>
-        <w:pStyle w:val="Heading4"/>
+        <w:pStyle w:val="Titre4"/>
       </w:pPr>
       <w:r>
         <w:t>Exécution et cadre juridique de la mission :</w:t>
@@ -2344,7 +2368,7 @@
     </w:p>
     <w:p>
       <w:pPr>
-        <w:pStyle w:val="ListParagraph"/>
+        <w:pStyle w:val="Paragraphedeliste"/>
         <w:numPr>
           <w:ilvl w:val="0"/>
           <w:numId w:val="13"/>
@@ -2365,7 +2389,7 @@
     </w:p>
     <w:p>
       <w:pPr>
-        <w:pStyle w:val="ListParagraph"/>
+        <w:pStyle w:val="Paragraphedeliste"/>
         <w:numPr>
           <w:ilvl w:val="0"/>
           <w:numId w:val="13"/>
@@ -2386,7 +2410,7 @@
     </w:p>
     <w:p>
       <w:pPr>
-        <w:pStyle w:val="ListParagraph"/>
+        <w:pStyle w:val="Paragraphedeliste"/>
         <w:numPr>
           <w:ilvl w:val="0"/>
           <w:numId w:val="13"/>
@@ -2423,7 +2447,7 @@
     </w:p>
     <w:p>
       <w:pPr>
-        <w:pStyle w:val="ListParagraph"/>
+        <w:pStyle w:val="Paragraphedeliste"/>
         <w:numPr>
           <w:ilvl w:val="0"/>
           <w:numId w:val="14"/>
@@ -2444,7 +2468,7 @@
     </w:p>
     <w:p>
       <w:pPr>
-        <w:pStyle w:val="ListParagraph"/>
+        <w:pStyle w:val="Paragraphedeliste"/>
         <w:numPr>
           <w:ilvl w:val="0"/>
           <w:numId w:val="14"/>
@@ -2465,7 +2489,7 @@
     </w:p>
     <w:p>
       <w:pPr>
-        <w:pStyle w:val="ListParagraph"/>
+        <w:pStyle w:val="Paragraphedeliste"/>
         <w:numPr>
           <w:ilvl w:val="0"/>
           <w:numId w:val="14"/>
@@ -2625,7 +2649,7 @@
     </w:p>
     <w:p>
       <w:pPr>
-        <w:pStyle w:val="Heading4"/>
+        <w:pStyle w:val="Titre4"/>
       </w:pPr>
       <w:r>
         <w:t>Litiges :</w:t>
@@ -2649,7 +2673,7 @@
     </w:p>
     <w:p>
       <w:pPr>
-        <w:pStyle w:val="Heading4"/>
+        <w:pStyle w:val="Titre4"/>
       </w:pPr>
       <w:r>
         <w:t>Lutte contre le travail clandestin (travail dissimulé) :</w:t>
@@ -2705,7 +2729,7 @@
     </w:p>
     <w:p>
       <w:pPr>
-        <w:pStyle w:val="Heading4"/>
+        <w:pStyle w:val="Titre4"/>
       </w:pPr>
       <w:r>
         <w:t xml:space="preserve">Couverture accident du travail </w:t>
@@ -2778,7 +2802,7 @@
     </w:p>
     <w:p>
       <w:pPr>
-        <w:pStyle w:val="Heading4"/>
+        <w:pStyle w:val="Titre4"/>
       </w:pPr>
       <w:r>
         <w:t>Couverture prévoyance et maladie</w:t>
@@ -2867,7 +2891,7 @@
     </w:p>
     <w:p>
       <w:pPr>
-        <w:pStyle w:val="Title"/>
+        <w:pStyle w:val="Titre"/>
       </w:pPr>
       <w:r>
         <w:lastRenderedPageBreak/>
@@ -3188,7 +3212,7 @@
     </w:p>
     <w:p>
       <w:pPr>
-        <w:pStyle w:val="Title"/>
+        <w:pStyle w:val="Titre"/>
       </w:pPr>
       <w:r>
         <w:lastRenderedPageBreak/>
@@ -3266,7 +3290,7 @@
     </w:p>
     <w:p>
       <w:pPr>
-        <w:pStyle w:val="Title"/>
+        <w:pStyle w:val="Titre"/>
       </w:pPr>
       <w:r>
         <w:lastRenderedPageBreak/>
@@ -3276,7 +3300,7 @@
     <w:p/>
     <w:p>
       <w:pPr>
-        <w:pStyle w:val="Heading4"/>
+        <w:pStyle w:val="Titre4"/>
         <w:numPr>
           <w:ilvl w:val="0"/>
           <w:numId w:val="15"/>
@@ -3299,7 +3323,7 @@
     <w:p/>
     <w:p>
       <w:pPr>
-        <w:pStyle w:val="ListParagraph"/>
+        <w:pStyle w:val="Paragraphedeliste"/>
         <w:numPr>
           <w:ilvl w:val="0"/>
           <w:numId w:val="16"/>
@@ -3311,7 +3335,7 @@
     </w:p>
     <w:p>
       <w:pPr>
-        <w:pStyle w:val="ListParagraph"/>
+        <w:pStyle w:val="Paragraphedeliste"/>
         <w:numPr>
           <w:ilvl w:val="0"/>
           <w:numId w:val="16"/>
@@ -3323,7 +3347,7 @@
     </w:p>
     <w:p>
       <w:pPr>
-        <w:pStyle w:val="ListParagraph"/>
+        <w:pStyle w:val="Paragraphedeliste"/>
         <w:numPr>
           <w:ilvl w:val="0"/>
           <w:numId w:val="16"/>
@@ -3335,7 +3359,7 @@
     </w:p>
     <w:p>
       <w:pPr>
-        <w:pStyle w:val="ListParagraph"/>
+        <w:pStyle w:val="Paragraphedeliste"/>
         <w:numPr>
           <w:ilvl w:val="0"/>
           <w:numId w:val="16"/>
@@ -3347,7 +3371,7 @@
     </w:p>
     <w:p>
       <w:pPr>
-        <w:pStyle w:val="ListParagraph"/>
+        <w:pStyle w:val="Paragraphedeliste"/>
         <w:numPr>
           <w:ilvl w:val="0"/>
           <w:numId w:val="16"/>
@@ -3360,7 +3384,7 @@
     <w:p/>
     <w:p>
       <w:pPr>
-        <w:pStyle w:val="Heading4"/>
+        <w:pStyle w:val="Titre4"/>
       </w:pPr>
       <w:r>
         <w:t xml:space="preserve">Démarche </w:t>
@@ -3580,7 +3604,7 @@
     </w:p>
     <w:p>
       <w:pPr>
-        <w:pStyle w:val="Title"/>
+        <w:pStyle w:val="Titre"/>
       </w:pPr>
       <w:r>
         <w:lastRenderedPageBreak/>
@@ -3764,14 +3788,11 @@
     </w:p>
     <w:p>
       <w:pPr>
-        <w:pStyle w:val="Title"/>
+        <w:pStyle w:val="Titre"/>
       </w:pPr>
       <w:r>
         <w:lastRenderedPageBreak/>
-        <w:t>ANNEXE 6</w:t>
-      </w:r>
-      <w:r>
-        <w:t xml:space="preserve"> </w:t>
+        <w:t xml:space="preserve">ANNEXE 6 </w:t>
       </w:r>
       <w:r>
         <w:t xml:space="preserve">: </w:t>
@@ -3813,7 +3834,7 @@
     <w:p/>
     <w:p>
       <w:pPr>
-        <w:pStyle w:val="Heading4"/>
+        <w:pStyle w:val="Titre4"/>
         <w:numPr>
           <w:ilvl w:val="0"/>
           <w:numId w:val="17"/>
@@ -3825,7 +3846,7 @@
     </w:p>
     <w:p>
       <w:pPr>
-        <w:pStyle w:val="ListParagraph"/>
+        <w:pStyle w:val="Paragraphedeliste"/>
         <w:numPr>
           <w:ilvl w:val="0"/>
           <w:numId w:val="18"/>
@@ -3850,7 +3871,7 @@
     </w:p>
     <w:p>
       <w:pPr>
-        <w:pStyle w:val="ListParagraph"/>
+        <w:pStyle w:val="Paragraphedeliste"/>
         <w:numPr>
           <w:ilvl w:val="0"/>
           <w:numId w:val="18"/>
@@ -3875,7 +3896,7 @@
     </w:p>
     <w:p>
       <w:pPr>
-        <w:pStyle w:val="ListParagraph"/>
+        <w:pStyle w:val="Paragraphedeliste"/>
         <w:numPr>
           <w:ilvl w:val="0"/>
           <w:numId w:val="18"/>
@@ -3905,7 +3926,7 @@
     </w:p>
     <w:p>
       <w:pPr>
-        <w:pStyle w:val="Heading4"/>
+        <w:pStyle w:val="Titre4"/>
       </w:pPr>
       <w:r>
         <w:t>Argumentation auprès du client :</w:t>
@@ -3913,7 +3934,7 @@
     </w:p>
     <w:p>
       <w:pPr>
-        <w:pStyle w:val="ListParagraph"/>
+        <w:pStyle w:val="Paragraphedeliste"/>
         <w:numPr>
           <w:ilvl w:val="0"/>
           <w:numId w:val="18"/>
@@ -3943,7 +3964,7 @@
     </w:p>
     <w:p>
       <w:pPr>
-        <w:pStyle w:val="ListParagraph"/>
+        <w:pStyle w:val="Paragraphedeliste"/>
         <w:numPr>
           <w:ilvl w:val="0"/>
           <w:numId w:val="18"/>
@@ -3968,7 +3989,7 @@
     </w:p>
     <w:p>
       <w:pPr>
-        <w:pStyle w:val="ListParagraph"/>
+        <w:pStyle w:val="Paragraphedeliste"/>
         <w:numPr>
           <w:ilvl w:val="0"/>
           <w:numId w:val="18"/>
@@ -4008,7 +4029,7 @@
     </w:p>
     <w:p>
       <w:pPr>
-        <w:pStyle w:val="Heading4"/>
+        <w:pStyle w:val="Titre4"/>
       </w:pPr>
       <w:r>
         <w:t>3.</w:t>
@@ -4020,7 +4041,7 @@
     </w:p>
     <w:p>
       <w:pPr>
-        <w:pStyle w:val="ListParagraph"/>
+        <w:pStyle w:val="Paragraphedeliste"/>
         <w:numPr>
           <w:ilvl w:val="0"/>
           <w:numId w:val="18"/>
@@ -4060,7 +4081,7 @@
     </w:p>
     <w:p>
       <w:pPr>
-        <w:pStyle w:val="ListParagraph"/>
+        <w:pStyle w:val="Paragraphedeliste"/>
         <w:numPr>
           <w:ilvl w:val="0"/>
           <w:numId w:val="18"/>
@@ -4085,7 +4106,7 @@
     </w:p>
     <w:p>
       <w:pPr>
-        <w:pStyle w:val="ListParagraph"/>
+        <w:pStyle w:val="Paragraphedeliste"/>
         <w:numPr>
           <w:ilvl w:val="0"/>
           <w:numId w:val="18"/>
@@ -4126,7 +4147,7 @@
     </w:p>
     <w:p>
       <w:pPr>
-        <w:pStyle w:val="Heading4"/>
+        <w:pStyle w:val="Titre4"/>
       </w:pPr>
       <w:r>
         <w:t>Accomplissement de la mission ou livraison du produit finit :</w:t>
@@ -4134,7 +4155,7 @@
     </w:p>
     <w:p>
       <w:pPr>
-        <w:pStyle w:val="ListParagraph"/>
+        <w:pStyle w:val="Paragraphedeliste"/>
         <w:numPr>
           <w:ilvl w:val="0"/>
           <w:numId w:val="18"/>
@@ -4159,7 +4180,7 @@
     </w:p>
     <w:p>
       <w:pPr>
-        <w:pStyle w:val="ListParagraph"/>
+        <w:pStyle w:val="Paragraphedeliste"/>
         <w:numPr>
           <w:ilvl w:val="0"/>
           <w:numId w:val="18"/>
@@ -4197,7 +4218,7 @@
     </w:p>
     <w:p>
       <w:pPr>
-        <w:pStyle w:val="ListParagraph"/>
+        <w:pStyle w:val="Paragraphedeliste"/>
         <w:numPr>
           <w:ilvl w:val="0"/>
           <w:numId w:val="18"/>
@@ -4250,7 +4271,7 @@
     </w:p>
     <w:p>
       <w:pPr>
-        <w:pStyle w:val="Heading4"/>
+        <w:pStyle w:val="Titre4"/>
       </w:pPr>
       <w:r>
         <w:t>Facturation :</w:t>
@@ -4258,7 +4279,7 @@
     </w:p>
     <w:p>
       <w:pPr>
-        <w:pStyle w:val="ListParagraph"/>
+        <w:pStyle w:val="Paragraphedeliste"/>
         <w:numPr>
           <w:ilvl w:val="0"/>
           <w:numId w:val="18"/>
@@ -4283,7 +4304,7 @@
     </w:p>
     <w:p>
       <w:pPr>
-        <w:pStyle w:val="ListParagraph"/>
+        <w:pStyle w:val="Paragraphedeliste"/>
         <w:numPr>
           <w:ilvl w:val="0"/>
           <w:numId w:val="18"/>
@@ -4308,7 +4329,7 @@
     </w:p>
     <w:p>
       <w:pPr>
-        <w:pStyle w:val="ListParagraph"/>
+        <w:pStyle w:val="Paragraphedeliste"/>
         <w:numPr>
           <w:ilvl w:val="0"/>
           <w:numId w:val="18"/>
@@ -4333,7 +4354,7 @@
     </w:p>
     <w:p>
       <w:pPr>
-        <w:pStyle w:val="Heading4"/>
+        <w:pStyle w:val="Titre4"/>
       </w:pPr>
       <w:r>
         <w:t>Recouvrement de la créance :</w:t>
@@ -4341,7 +4362,7 @@
     </w:p>
     <w:p>
       <w:pPr>
-        <w:pStyle w:val="ListParagraph"/>
+        <w:pStyle w:val="Paragraphedeliste"/>
         <w:numPr>
           <w:ilvl w:val="0"/>
           <w:numId w:val="18"/>
@@ -4366,7 +4387,7 @@
     </w:p>
     <w:p>
       <w:pPr>
-        <w:pStyle w:val="ListParagraph"/>
+        <w:pStyle w:val="Paragraphedeliste"/>
         <w:numPr>
           <w:ilvl w:val="0"/>
           <w:numId w:val="18"/>
@@ -4391,7 +4412,7 @@
     </w:p>
     <w:p>
       <w:pPr>
-        <w:pStyle w:val="ListParagraph"/>
+        <w:pStyle w:val="Paragraphedeliste"/>
         <w:numPr>
           <w:ilvl w:val="0"/>
           <w:numId w:val="18"/>
@@ -4432,7 +4453,7 @@
     </w:p>
     <w:p>
       <w:pPr>
-        <w:pStyle w:val="Heading4"/>
+        <w:pStyle w:val="Titre4"/>
       </w:pPr>
       <w:r>
         <w:t>Contentieux :</w:t>
@@ -4440,7 +4461,7 @@
     </w:p>
     <w:p>
       <w:pPr>
-        <w:pStyle w:val="ListParagraph"/>
+        <w:pStyle w:val="Paragraphedeliste"/>
         <w:numPr>
           <w:ilvl w:val="0"/>
           <w:numId w:val="18"/>
@@ -4465,7 +4486,7 @@
     </w:p>
     <w:p>
       <w:pPr>
-        <w:pStyle w:val="ListParagraph"/>
+        <w:pStyle w:val="Paragraphedeliste"/>
         <w:numPr>
           <w:ilvl w:val="0"/>
           <w:numId w:val="18"/>
@@ -4495,7 +4516,7 @@
     </w:p>
     <w:p>
       <w:pPr>
-        <w:pStyle w:val="ListParagraph"/>
+        <w:pStyle w:val="Paragraphedeliste"/>
         <w:numPr>
           <w:ilvl w:val="0"/>
           <w:numId w:val="18"/>
@@ -4608,7 +4629,7 @@
     <w:sdtContent>
       <w:p>
         <w:pPr>
-          <w:pStyle w:val="Footer"/>
+          <w:pStyle w:val="Pieddepage"/>
           <w:jc w:val="right"/>
         </w:pPr>
         <w:r>
@@ -4637,7 +4658,7 @@
   </w:sdt>
   <w:p>
     <w:pPr>
-      <w:pStyle w:val="Footer"/>
+      <w:pStyle w:val="Pieddepage"/>
     </w:pPr>
   </w:p>
 </w:ftr>
@@ -4672,7 +4693,7 @@
 <w:hdr xmlns:wpc="http://schemas.microsoft.com/office/word/2010/wordprocessingCanvas" xmlns:cx="http://schemas.microsoft.com/office/drawing/2014/chartex" xmlns:cx1="http://schemas.microsoft.com/office/drawing/2015/9/8/chartex" xmlns:cx2="http://schemas.microsoft.com/office/drawing/2015/10/21/chartex" xmlns:cx3="http://schemas.microsoft.com/office/drawing/2016/5/9/chartex" xmlns:cx4="http://schemas.microsoft.com/office/drawing/2016/5/10/chartex" xmlns:cx5="http://schemas.microsoft.com/office/drawing/2016/5/11/chartex" xmlns:cx6="http://schemas.microsoft.com/office/drawing/2016/5/12/chartex" xmlns:cx7="http://schemas.microsoft.com/office/drawing/2016/5/13/chartex" xmlns:cx8="http://schemas.microsoft.com/office/drawing/2016/5/14/chartex" xmlns:mc="http://schemas.openxmlformats.org/markup-compatibility/2006" xmlns:aink="http://schemas.microsoft.com/office/drawing/2016/ink" xmlns:am3d="http://schemas.microsoft.com/office/drawing/2017/model3d" xmlns:o="urn:schemas-microsoft-com:office:office" xmlns:r="http://schemas.openxmlformats.org/officeDocument/2006/relationships" xmlns:m="http://schemas.openxmlformats.org/officeDocument/2006/math" xmlns:v="urn:schemas-microsoft-com:vml" xmlns:wp14="http://schemas.microsoft.com/office/word/2010/wordprocessingDrawing" xmlns:wp="http://schemas.openxmlformats.org/drawingml/2006/wordprocessingDrawing" xmlns:w10="urn:schemas-microsoft-com:office:word" xmlns:w="http://schemas.openxmlformats.org/wordprocessingml/2006/main" xmlns:w14="http://schemas.microsoft.com/office/word/2010/wordml" xmlns:w15="http://schemas.microsoft.com/office/word/2012/wordml" xmlns:w16cex="http://schemas.microsoft.com/office/word/2018/wordml/cex" xmlns:w16cid="http://schemas.microsoft.com/office/word/2016/wordml/cid" xmlns:w16="http://schemas.microsoft.com/office/word/2018/wordml" xmlns:w16sdtdh="http://schemas.microsoft.com/office/word/2020/wordml/sdtdatahash" xmlns:w16se="http://schemas.microsoft.com/office/word/2015/wordml/symex" xmlns:wpg="http://schemas.microsoft.com/office/word/2010/wordprocessingGroup" xmlns:wpi="http://schemas.microsoft.com/office/word/2010/wordprocessingInk" xmlns:wne="http://schemas.microsoft.com/office/word/2006/wordml" xmlns:wps="http://schemas.microsoft.com/office/word/2010/wordprocessingShape" mc:Ignorable="w14 w15 w16se w16cid w16 w16cex w16sdtdh wp14">
   <w:p>
     <w:pPr>
-      <w:pStyle w:val="Header"/>
+      <w:pStyle w:val="En-tte"/>
     </w:pPr>
     <w:r>
       <w:rPr>
@@ -5499,7 +5520,7 @@
     <w:lvl w:ilvl="0">
       <w:start w:val="1"/>
       <w:numFmt w:val="decimal"/>
-      <w:pStyle w:val="Heading1"/>
+      <w:pStyle w:val="Titre1"/>
       <w:lvlText w:val="ARTICLE %1 :"/>
       <w:lvlJc w:val="left"/>
       <w:pPr>
@@ -5512,7 +5533,7 @@
     <w:lvl w:ilvl="1">
       <w:start w:val="1"/>
       <w:numFmt w:val="decimal"/>
-      <w:pStyle w:val="Heading2"/>
+      <w:pStyle w:val="Titre2"/>
       <w:lvlText w:val="%1.%2."/>
       <w:lvlJc w:val="left"/>
       <w:pPr>
@@ -5525,7 +5546,7 @@
     <w:lvl w:ilvl="2">
       <w:start w:val="1"/>
       <w:numFmt w:val="decimal"/>
-      <w:pStyle w:val="Heading3"/>
+      <w:pStyle w:val="Titre3"/>
       <w:lvlText w:val="%1.%2.%3."/>
       <w:lvlJc w:val="left"/>
       <w:pPr>
@@ -6153,7 +6174,7 @@
     <w:lvl w:ilvl="0" w:tplc="CA5CC060">
       <w:start w:val="1"/>
       <w:numFmt w:val="decimal"/>
-      <w:pStyle w:val="Heading4"/>
+      <w:pStyle w:val="Titre4"/>
       <w:lvlText w:val="%1 - "/>
       <w:lvlJc w:val="left"/>
       <w:pPr>
@@ -6621,6 +6642,7 @@
     <w:lsdException w:name="HTML Sample" w:semiHidden="1" w:unhideWhenUsed="1"/>
     <w:lsdException w:name="HTML Typewriter" w:semiHidden="1" w:unhideWhenUsed="1"/>
     <w:lsdException w:name="HTML Variable" w:semiHidden="1" w:unhideWhenUsed="1"/>
+    <w:lsdException w:name="Normal Table" w:semiHidden="1" w:unhideWhenUsed="1"/>
     <w:lsdException w:name="annotation subject" w:semiHidden="1" w:unhideWhenUsed="1"/>
     <w:lsdException w:name="No List" w:semiHidden="1" w:unhideWhenUsed="1"/>
     <w:lsdException w:name="Outline List 1" w:semiHidden="1" w:unhideWhenUsed="1"/>
@@ -6667,8 +6689,10 @@
     <w:lsdException w:name="Table Subtle 2" w:semiHidden="1" w:unhideWhenUsed="1"/>
     <w:lsdException w:name="Table Web 1" w:semiHidden="1" w:unhideWhenUsed="1"/>
     <w:lsdException w:name="Table Web 2" w:semiHidden="1" w:unhideWhenUsed="1"/>
+    <w:lsdException w:name="Table Web 3" w:semiHidden="1" w:unhideWhenUsed="1"/>
     <w:lsdException w:name="Balloon Text" w:semiHidden="1" w:unhideWhenUsed="1"/>
     <w:lsdException w:name="Table Grid" w:uiPriority="39"/>
+    <w:lsdException w:name="Table Theme" w:semiHidden="1" w:unhideWhenUsed="1"/>
     <w:lsdException w:name="Placeholder Text" w:semiHidden="1"/>
     <w:lsdException w:name="No Spacing" w:uiPriority="1" w:qFormat="1"/>
     <w:lsdException w:name="Light Shading" w:uiPriority="60"/>
@@ -6903,11 +6927,11 @@
       <w:lang w:val="fr-FR"/>
     </w:rPr>
   </w:style>
-  <w:style w:type="paragraph" w:styleId="Heading1">
+  <w:style w:type="paragraph" w:styleId="Titre1">
     <w:name w:val="heading 1"/>
     <w:basedOn w:val="Normal"/>
     <w:next w:val="Normal"/>
-    <w:link w:val="Heading1Char"/>
+    <w:link w:val="Titre1Car"/>
     <w:uiPriority w:val="9"/>
     <w:qFormat/>
     <w:rsid w:val="006E40BC"/>
@@ -6935,11 +6959,11 @@
       <w:lang w:eastAsia="fr-FR"/>
     </w:rPr>
   </w:style>
-  <w:style w:type="paragraph" w:styleId="Heading2">
+  <w:style w:type="paragraph" w:styleId="Titre2">
     <w:name w:val="heading 2"/>
-    <w:basedOn w:val="Heading1"/>
+    <w:basedOn w:val="Titre1"/>
     <w:next w:val="Normal"/>
-    <w:link w:val="Heading2Char"/>
+    <w:link w:val="Titre2Car"/>
     <w:uiPriority w:val="9"/>
     <w:unhideWhenUsed/>
     <w:qFormat/>
@@ -6957,11 +6981,11 @@
       <w:szCs w:val="36"/>
     </w:rPr>
   </w:style>
-  <w:style w:type="paragraph" w:styleId="Heading3">
+  <w:style w:type="paragraph" w:styleId="Titre3">
     <w:name w:val="heading 3"/>
     <w:basedOn w:val="Normal"/>
     <w:next w:val="Normal"/>
-    <w:link w:val="Heading3Char"/>
+    <w:link w:val="Titre3Car"/>
     <w:uiPriority w:val="9"/>
     <w:unhideWhenUsed/>
     <w:qFormat/>
@@ -6983,11 +7007,11 @@
       <w:szCs w:val="24"/>
     </w:rPr>
   </w:style>
-  <w:style w:type="paragraph" w:styleId="Heading4">
+  <w:style w:type="paragraph" w:styleId="Titre4">
     <w:name w:val="heading 4"/>
     <w:basedOn w:val="Normal"/>
     <w:next w:val="Normal"/>
-    <w:link w:val="Heading4Char"/>
+    <w:link w:val="Titre4Car"/>
     <w:uiPriority w:val="9"/>
     <w:unhideWhenUsed/>
     <w:qFormat/>
@@ -7009,13 +7033,13 @@
       <w:color w:val="000000" w:themeColor="text1"/>
     </w:rPr>
   </w:style>
-  <w:style w:type="character" w:default="1" w:styleId="DefaultParagraphFont">
+  <w:style w:type="character" w:default="1" w:styleId="Policepardfaut">
     <w:name w:val="Default Paragraph Font"/>
     <w:uiPriority w:val="1"/>
     <w:semiHidden/>
     <w:unhideWhenUsed/>
   </w:style>
-  <w:style w:type="table" w:default="1" w:styleId="TableNormal">
+  <w:style w:type="table" w:default="1" w:styleId="TableauNormal">
     <w:name w:val="Normal Table"/>
     <w:uiPriority w:val="99"/>
     <w:semiHidden/>
@@ -7030,16 +7054,16 @@
       </w:tblCellMar>
     </w:tblPr>
   </w:style>
-  <w:style w:type="numbering" w:default="1" w:styleId="NoList">
+  <w:style w:type="numbering" w:default="1" w:styleId="Aucuneliste">
     <w:name w:val="No List"/>
     <w:uiPriority w:val="99"/>
     <w:semiHidden/>
     <w:unhideWhenUsed/>
   </w:style>
-  <w:style w:type="character" w:customStyle="1" w:styleId="Heading1Char">
-    <w:name w:val="Heading 1 Char"/>
-    <w:basedOn w:val="DefaultParagraphFont"/>
-    <w:link w:val="Heading1"/>
+  <w:style w:type="character" w:customStyle="1" w:styleId="Titre1Car">
+    <w:name w:val="Titre 1 Car"/>
+    <w:basedOn w:val="Policepardfaut"/>
+    <w:link w:val="Titre1"/>
     <w:uiPriority w:val="9"/>
     <w:rsid w:val="006E40BC"/>
     <w:rPr>
@@ -7051,10 +7075,10 @@
       <w:lang w:val="fr-FR" w:eastAsia="fr-FR"/>
     </w:rPr>
   </w:style>
-  <w:style w:type="character" w:customStyle="1" w:styleId="Heading2Char">
-    <w:name w:val="Heading 2 Char"/>
-    <w:basedOn w:val="DefaultParagraphFont"/>
-    <w:link w:val="Heading2"/>
+  <w:style w:type="character" w:customStyle="1" w:styleId="Titre2Car">
+    <w:name w:val="Titre 2 Car"/>
+    <w:basedOn w:val="Policepardfaut"/>
+    <w:link w:val="Titre2"/>
     <w:uiPriority w:val="9"/>
     <w:rsid w:val="0003261E"/>
     <w:rPr>
@@ -7066,10 +7090,10 @@
       <w:lang w:val="fr-FR" w:eastAsia="fr-FR"/>
     </w:rPr>
   </w:style>
-  <w:style w:type="paragraph" w:styleId="Header">
+  <w:style w:type="paragraph" w:styleId="En-tte">
     <w:name w:val="header"/>
     <w:basedOn w:val="Normal"/>
-    <w:link w:val="HeaderChar"/>
+    <w:link w:val="En-tteCar"/>
     <w:uiPriority w:val="99"/>
     <w:unhideWhenUsed/>
     <w:rsid w:val="002C1FDF"/>
@@ -7081,17 +7105,17 @@
       <w:spacing w:line="240" w:lineRule="auto"/>
     </w:pPr>
   </w:style>
-  <w:style w:type="character" w:customStyle="1" w:styleId="HeaderChar">
-    <w:name w:val="Header Char"/>
-    <w:basedOn w:val="DefaultParagraphFont"/>
-    <w:link w:val="Header"/>
+  <w:style w:type="character" w:customStyle="1" w:styleId="En-tteCar">
+    <w:name w:val="En-tête Car"/>
+    <w:basedOn w:val="Policepardfaut"/>
+    <w:link w:val="En-tte"/>
     <w:uiPriority w:val="99"/>
     <w:rsid w:val="002C1FDF"/>
   </w:style>
-  <w:style w:type="paragraph" w:styleId="Footer">
+  <w:style w:type="paragraph" w:styleId="Pieddepage">
     <w:name w:val="footer"/>
     <w:basedOn w:val="Normal"/>
-    <w:link w:val="FooterChar"/>
+    <w:link w:val="PieddepageCar"/>
     <w:uiPriority w:val="99"/>
     <w:unhideWhenUsed/>
     <w:rsid w:val="002C1FDF"/>
@@ -7103,14 +7127,14 @@
       <w:spacing w:line="240" w:lineRule="auto"/>
     </w:pPr>
   </w:style>
-  <w:style w:type="character" w:customStyle="1" w:styleId="FooterChar">
-    <w:name w:val="Footer Char"/>
-    <w:basedOn w:val="DefaultParagraphFont"/>
-    <w:link w:val="Footer"/>
+  <w:style w:type="character" w:customStyle="1" w:styleId="PieddepageCar">
+    <w:name w:val="Pied de page Car"/>
+    <w:basedOn w:val="Policepardfaut"/>
+    <w:link w:val="Pieddepage"/>
     <w:uiPriority w:val="99"/>
     <w:rsid w:val="002C1FDF"/>
   </w:style>
-  <w:style w:type="paragraph" w:styleId="ListParagraph">
+  <w:style w:type="paragraph" w:styleId="Paragraphedeliste">
     <w:name w:val="List Paragraph"/>
     <w:basedOn w:val="Normal"/>
     <w:uiPriority w:val="34"/>
@@ -7121,10 +7145,10 @@
       <w:contextualSpacing/>
     </w:pPr>
   </w:style>
-  <w:style w:type="character" w:customStyle="1" w:styleId="Heading3Char">
-    <w:name w:val="Heading 3 Char"/>
-    <w:basedOn w:val="DefaultParagraphFont"/>
-    <w:link w:val="Heading3"/>
+  <w:style w:type="character" w:customStyle="1" w:styleId="Titre3Car">
+    <w:name w:val="Titre 3 Car"/>
+    <w:basedOn w:val="Policepardfaut"/>
+    <w:link w:val="Titre3"/>
     <w:uiPriority w:val="9"/>
     <w:rsid w:val="00D33040"/>
     <w:rPr>
@@ -7135,11 +7159,11 @@
       <w:lang w:val="fr-FR"/>
     </w:rPr>
   </w:style>
-  <w:style w:type="paragraph" w:styleId="Title">
+  <w:style w:type="paragraph" w:styleId="Titre">
     <w:name w:val="Title"/>
     <w:basedOn w:val="Normal"/>
     <w:next w:val="Normal"/>
-    <w:link w:val="TitleChar"/>
+    <w:link w:val="TitreCar"/>
     <w:uiPriority w:val="10"/>
     <w:qFormat/>
     <w:rsid w:val="00A76B83"/>
@@ -7157,10 +7181,10 @@
       <w:szCs w:val="56"/>
     </w:rPr>
   </w:style>
-  <w:style w:type="character" w:customStyle="1" w:styleId="TitleChar">
-    <w:name w:val="Title Char"/>
-    <w:basedOn w:val="DefaultParagraphFont"/>
-    <w:link w:val="Title"/>
+  <w:style w:type="character" w:customStyle="1" w:styleId="TitreCar">
+    <w:name w:val="Titre Car"/>
+    <w:basedOn w:val="Policepardfaut"/>
+    <w:link w:val="Titre"/>
     <w:uiPriority w:val="10"/>
     <w:rsid w:val="00A76B83"/>
     <w:rPr>
@@ -7173,10 +7197,10 @@
       <w:lang w:val="fr-FR"/>
     </w:rPr>
   </w:style>
-  <w:style w:type="character" w:customStyle="1" w:styleId="Heading4Char">
-    <w:name w:val="Heading 4 Char"/>
-    <w:basedOn w:val="DefaultParagraphFont"/>
-    <w:link w:val="Heading4"/>
+  <w:style w:type="character" w:customStyle="1" w:styleId="Titre4Car">
+    <w:name w:val="Titre 4 Car"/>
+    <w:basedOn w:val="Policepardfaut"/>
+    <w:link w:val="Titre4"/>
     <w:uiPriority w:val="9"/>
     <w:rsid w:val="00E50364"/>
     <w:rPr>

</xml_diff>